<commit_message>
iteration update docs and gantt chart
</commit_message>
<xml_diff>
--- a/Iteration 5/Iteration 5.docx
+++ b/Iteration 5/Iteration 5.docx
@@ -317,7 +317,7 @@
               <w:rPr>
                 <w:b w:val="0"/>
               </w:rPr>
-              <w:t xml:space="preserve">Add medication, Add prescription, edit prescription, delete prescription- web and android </w:t>
+              <w:t xml:space="preserve">Add medication, Add prescription, web and android </w:t>
             </w:r>
           </w:p>
           <w:p>
@@ -332,8 +332,10 @@
               <w:rPr>
                 <w:b w:val="0"/>
               </w:rPr>
-              <w:t xml:space="preserve">Add appointment, delete appointment, edit/ update appointment, </w:t>
-            </w:r>
+              <w:t xml:space="preserve">Add appointment, </w:t>
+            </w:r>
+            <w:bookmarkStart w:id="0" w:name="_GoBack"/>
+            <w:bookmarkEnd w:id="0"/>
             <w:proofErr w:type="spellStart"/>
             <w:r>
               <w:rPr>
@@ -563,15 +565,7 @@
               <w:rPr>
                 <w:b w:val="0"/>
               </w:rPr>
-              <w:t>Collectively think about design</w:t>
-            </w:r>
-            <w:bookmarkStart w:id="0" w:name="_GoBack"/>
-            <w:bookmarkEnd w:id="0"/>
-            <w:r>
-              <w:rPr>
-                <w:b w:val="0"/>
-              </w:rPr>
-              <w:t xml:space="preserve"> and refer to the design documents more throughout the iteration.</w:t>
+              <w:t>Collectively think about design and refer to the design documents more throughout the iteration.</w:t>
             </w:r>
           </w:p>
           <w:p/>

</xml_diff>